<commit_message>
Added link to sample project
</commit_message>
<xml_diff>
--- a/UI Automation Framework Starter Guide.docx
+++ b/UI Automation Framework Starter Guide.docx
@@ -2161,17 +2161,7 @@
           <w:sz w:val="20"/>
           <w:szCs w:val="20"/>
         </w:rPr>
-        <w:t xml:space="preserve"> </w:t>
-      </w:r>
-      <w:r>
-        <w:rPr>
-          <w:rFonts w:ascii="Courier New" w:hAnsi="Courier New" w:cs="Courier New"/>
-          <w:b/>
-          <w:color w:val="000000"/>
-          <w:sz w:val="20"/>
-          <w:szCs w:val="20"/>
-        </w:rPr>
-        <w:t>() {</w:t>
+        <w:t xml:space="preserve"> () {</w:t>
       </w:r>
     </w:p>
     <w:p>
@@ -2786,7 +2776,29 @@
           <w:sz w:val="20"/>
           <w:szCs w:val="20"/>
         </w:rPr>
-        <w:t>"mainpage.menu.</w:t>
+        <w:t>"</w:t>
+      </w:r>
+      <w:proofErr w:type="spellStart"/>
+      <w:r>
+        <w:rPr>
+          <w:rFonts w:ascii="Courier New" w:hAnsi="Courier New" w:cs="Courier New"/>
+          <w:b/>
+          <w:color w:val="000000"/>
+          <w:sz w:val="20"/>
+          <w:szCs w:val="20"/>
+        </w:rPr>
+        <w:t>mainpage.menu</w:t>
+      </w:r>
+      <w:proofErr w:type="spellEnd"/>
+      <w:r>
+        <w:rPr>
+          <w:rFonts w:ascii="Courier New" w:hAnsi="Courier New" w:cs="Courier New"/>
+          <w:b/>
+          <w:color w:val="000000"/>
+          <w:sz w:val="20"/>
+          <w:szCs w:val="20"/>
+        </w:rPr>
+        <w:t>.</w:t>
       </w:r>
     </w:p>
     <w:p>
@@ -2881,15 +2893,6 @@
           <w:szCs w:val="20"/>
         </w:rPr>
         <w:tab/>
-      </w:r>
-      <w:r>
-        <w:rPr>
-          <w:rFonts w:ascii="Courier New" w:hAnsi="Courier New" w:cs="Courier New"/>
-          <w:b/>
-          <w:color w:val="000000"/>
-          <w:sz w:val="20"/>
-          <w:szCs w:val="20"/>
-        </w:rPr>
         <w:t>item1</w:t>
       </w:r>
       <w:r>
@@ -4370,10 +4373,34 @@
       <w:r>
         <w:t>methods for string parametrization. This will grow based on need.</w:t>
       </w:r>
+    </w:p>
+    <w:p>
+      <w:pPr>
+        <w:pStyle w:val="Heading2"/>
+      </w:pPr>
+      <w:r>
+        <w:t>Sample project</w:t>
+      </w:r>
+    </w:p>
+    <w:p>
+      <w:r>
+        <w:t>Please use this project for examples on how to use the framework.</w:t>
+      </w:r>
+    </w:p>
+    <w:p>
+      <w:hyperlink r:id="rId9" w:history="1">
+        <w:r>
+          <w:rPr>
+            <w:rStyle w:val="Hyperlink"/>
+          </w:rPr>
+          <w:t>https://github.com/gautamsabba/JBLSanityAutomation.git</w:t>
+        </w:r>
+      </w:hyperlink>
+    </w:p>
+    <w:p>
       <w:bookmarkStart w:id="0" w:name="_GoBack"/>
       <w:bookmarkEnd w:id="0"/>
     </w:p>
-    <w:p/>
     <w:sectPr>
       <w:pgSz w:w="12240" w:h="15840"/>
       <w:pgMar w:top="1440" w:right="1440" w:bottom="1440" w:left="1440" w:header="720" w:footer="720" w:gutter="0"/>

</xml_diff>